<commit_message>
Base de départ pour le projet, enfin.
</commit_message>
<xml_diff>
--- a/Docs/TutorielEnvironnementTravail.docx
+++ b/Docs/TutorielEnvironnementTravail.docx
@@ -32,8 +32,6 @@
       <w:r>
         <w:t>Maven</w:t>
       </w:r>
-      <w:bookmarkStart w:id="0" w:name="_GoBack"/>
-      <w:bookmarkEnd w:id="0"/>
       <w:proofErr w:type="spellEnd"/>
     </w:p>
     <w:p>
@@ -683,46 +681,14 @@
         </w:rPr>
         <w:t xml:space="preserve">The application will use </w:t>
       </w:r>
+      <w:proofErr w:type="spellStart"/>
       <w:r>
         <w:rPr>
           <w:rStyle w:val="lev"/>
           <w:rFonts w:eastAsiaTheme="majorEastAsia"/>
           <w:lang w:val="en-GB"/>
         </w:rPr>
-        <w:t>where-tact</w:t>
-      </w:r>
-      <w:r>
-        <w:rPr>
-          <w:lang w:val="en-GB"/>
-        </w:rPr>
-        <w:t xml:space="preserve"> as an identifier. This identifier belongs in your application's configuration as well. Note that this identifier cannot be changed. </w:t>
-      </w:r>
-      <w:r>
-        <w:rPr>
-          <w:rFonts w:eastAsiaTheme="majorEastAsia"/>
-          <w:lang w:val="en-GB"/>
-        </w:rPr>
-        <w:t>Learn more</w:t>
-      </w:r>
-      <w:r>
-        <w:rPr>
-          <w:lang w:val="en-GB"/>
-        </w:rPr>
-        <w:t xml:space="preserve"> </w:t>
-      </w:r>
-    </w:p>
-    <w:p>
-      <w:pPr>
-        <w:pStyle w:val="NormalWeb"/>
-        <w:rPr>
-          <w:lang w:val="en-GB"/>
-        </w:rPr>
-      </w:pPr>
-      <w:r>
-        <w:rPr>
-          <w:lang w:val="en-GB"/>
-        </w:rPr>
-        <w:t xml:space="preserve">The application uses the </w:t>
+        <w:t>where</w:t>
       </w:r>
       <w:r>
         <w:rPr>
@@ -730,13 +696,14 @@
           <w:rFonts w:eastAsiaTheme="majorEastAsia"/>
           <w:lang w:val="en-GB"/>
         </w:rPr>
-        <w:t>High Replication</w:t>
-      </w:r>
+        <w:t>tact</w:t>
+      </w:r>
+      <w:proofErr w:type="spellEnd"/>
       <w:r>
         <w:rPr>
           <w:lang w:val="en-GB"/>
         </w:rPr>
-        <w:t xml:space="preserve"> storage scheme. </w:t>
+        <w:t xml:space="preserve"> as an identifier. This identifier belongs in your application's configuration as well. Note that this identifier cannot be changed. </w:t>
       </w:r>
       <w:r>
         <w:rPr>
@@ -763,15 +730,56 @@
         <w:rPr>
           <w:lang w:val="en-GB"/>
         </w:rPr>
-        <w:t xml:space="preserve">If you use Google authentication for your application, </w:t>
-      </w:r>
-      <w:proofErr w:type="spellStart"/>
+        <w:t xml:space="preserve">The application uses the </w:t>
+      </w:r>
       <w:r>
         <w:rPr>
           <w:rStyle w:val="lev"/>
           <w:rFonts w:eastAsiaTheme="majorEastAsia"/>
           <w:lang w:val="en-GB"/>
         </w:rPr>
+        <w:t>High Replication</w:t>
+      </w:r>
+      <w:r>
+        <w:rPr>
+          <w:lang w:val="en-GB"/>
+        </w:rPr>
+        <w:t xml:space="preserve"> storage scheme. </w:t>
+      </w:r>
+      <w:r>
+        <w:rPr>
+          <w:rFonts w:eastAsiaTheme="majorEastAsia"/>
+          <w:lang w:val="en-GB"/>
+        </w:rPr>
+        <w:t>Learn more</w:t>
+      </w:r>
+      <w:r>
+        <w:rPr>
+          <w:lang w:val="en-GB"/>
+        </w:rPr>
+        <w:t xml:space="preserve"> </w:t>
+      </w:r>
+    </w:p>
+    <w:p>
+      <w:pPr>
+        <w:pStyle w:val="NormalWeb"/>
+        <w:rPr>
+          <w:lang w:val="en-GB"/>
+        </w:rPr>
+      </w:pPr>
+      <w:r>
+        <w:rPr>
+          <w:lang w:val="en-GB"/>
+        </w:rPr>
+        <w:t xml:space="preserve">If you use Google authentication for your application, </w:t>
+      </w:r>
+      <w:proofErr w:type="spellStart"/>
+      <w:r>
+        <w:rPr>
+          <w:rStyle w:val="lev"/>
+          <w:rFonts w:eastAsiaTheme="majorEastAsia"/>
+          <w:lang w:val="en-GB"/>
+        </w:rPr>
         <w:t>WhereTact</w:t>
       </w:r>
       <w:proofErr w:type="spellEnd"/>
@@ -884,528 +892,8 @@
         </w:rPr>
         <w:t xml:space="preserve">Add administrators to collaborate on this application. </w:t>
       </w:r>
-    </w:p>
-    <w:p>
-      <w:pPr>
-        <w:pBdr>
-          <w:top w:val="single" w:sz="4" w:space="1" w:color="auto"/>
-        </w:pBdr>
-        <w:rPr>
-          <w:lang w:val="en-GB"/>
-        </w:rPr>
-      </w:pPr>
-    </w:p>
-    <w:p>
-      <w:pPr>
-        <w:pStyle w:val="Titre3"/>
-        <w:numPr>
-          <w:ilvl w:val="1"/>
-          <w:numId w:val="4"/>
-        </w:numPr>
-        <w:rPr>
-          <w:lang w:val="en-GB"/>
-        </w:rPr>
-      </w:pPr>
-      <w:proofErr w:type="spellStart"/>
-      <w:r>
-        <w:rPr>
-          <w:lang w:val="en-GB"/>
-        </w:rPr>
-        <w:t>Configurer</w:t>
-      </w:r>
-      <w:proofErr w:type="spellEnd"/>
-      <w:r>
-        <w:rPr>
-          <w:lang w:val="en-GB"/>
-        </w:rPr>
-        <w:t xml:space="preserve"> </w:t>
-      </w:r>
-      <w:proofErr w:type="spellStart"/>
-      <w:r>
-        <w:rPr>
-          <w:lang w:val="en-GB"/>
-        </w:rPr>
-        <w:t>l’application</w:t>
-      </w:r>
-      <w:proofErr w:type="spellEnd"/>
-    </w:p>
-    <w:p>
-      <w:pPr>
-        <w:pStyle w:val="Paragraphedeliste"/>
-        <w:numPr>
-          <w:ilvl w:val="0"/>
-          <w:numId w:val="1"/>
-        </w:numPr>
-      </w:pPr>
-      <w:r>
-        <w:t xml:space="preserve">Soit vous avez créé un projet à partir de </w:t>
-      </w:r>
-      <w:r>
-        <w:t>« </w:t>
-      </w:r>
-      <w:hyperlink r:id="rId11" w:history="1">
-        <w:r>
-          <w:rPr>
-            <w:rStyle w:val="Lienhypertexte"/>
-          </w:rPr>
-          <w:t>https://appengine.google.com/</w:t>
-        </w:r>
-      </w:hyperlink>
-      <w:r>
-        <w:t xml:space="preserve"> »  et vous avez un identificateur de projet, soit vous </w:t>
-      </w:r>
-      <w:r>
-        <w:t xml:space="preserve">pouvez en créer </w:t>
-      </w:r>
-      <w:r>
-        <w:t>un à « </w:t>
-      </w:r>
-      <w:hyperlink r:id="rId12" w:history="1">
-        <w:r>
-          <w:rPr>
-            <w:rStyle w:val="Lienhypertexte"/>
-          </w:rPr>
-          <w:t>https://console.developers.google.com/project</w:t>
-        </w:r>
-      </w:hyperlink>
-      <w:r>
-        <w:t> ».</w:t>
-      </w:r>
-    </w:p>
-    <w:p>
-      <w:pPr>
-        <w:pStyle w:val="Paragraphedeliste"/>
-        <w:numPr>
-          <w:ilvl w:val="0"/>
-          <w:numId w:val="1"/>
-        </w:numPr>
-        <w:rPr>
-          <w:rStyle w:val="CodeHTML"/>
-          <w:rFonts w:asciiTheme="minorHAnsi" w:eastAsiaTheme="minorHAnsi" w:hAnsiTheme="minorHAnsi"/>
-          <w:sz w:val="22"/>
-          <w:szCs w:val="22"/>
-        </w:rPr>
-      </w:pPr>
-      <w:r>
-        <w:t>Editez le fichier « [chemin]</w:t>
-      </w:r>
-      <w:r>
-        <w:rPr>
-          <w:rStyle w:val="Titre"/>
-        </w:rPr>
-        <w:t xml:space="preserve"> </w:t>
-      </w:r>
-      <w:proofErr w:type="spellStart"/>
-      <w:r>
-        <w:rPr>
-          <w:rStyle w:val="CodeHTML"/>
-          <w:rFonts w:eastAsiaTheme="minorHAnsi"/>
-        </w:rPr>
-        <w:t>src</w:t>
-      </w:r>
-      <w:proofErr w:type="spellEnd"/>
-      <w:r>
-        <w:rPr>
-          <w:rStyle w:val="CodeHTML"/>
-          <w:rFonts w:eastAsiaTheme="minorHAnsi"/>
-        </w:rPr>
-        <w:t xml:space="preserve">/main/application/META-INF/appengine-application.xml ». </w:t>
-      </w:r>
-      <w:r>
-        <w:rPr>
-          <w:rStyle w:val="CodeHTML"/>
-          <w:rFonts w:asciiTheme="minorHAnsi" w:eastAsiaTheme="minorHAnsi" w:hAnsiTheme="minorHAnsi"/>
-          <w:sz w:val="22"/>
-          <w:szCs w:val="22"/>
-        </w:rPr>
-        <w:t>Changez la balise « &lt;application&gt; » pour contenir votre identificateur de projet.</w:t>
-      </w:r>
-    </w:p>
-    <w:p>
-      <w:pPr>
-        <w:pStyle w:val="Paragraphedeliste"/>
-        <w:numPr>
-          <w:ilvl w:val="0"/>
-          <w:numId w:val="1"/>
-        </w:numPr>
-        <w:rPr>
-          <w:rStyle w:val="CodeHTML"/>
-          <w:rFonts w:asciiTheme="minorHAnsi" w:eastAsiaTheme="minorHAnsi" w:hAnsiTheme="minorHAnsi"/>
-          <w:sz w:val="22"/>
-          <w:szCs w:val="22"/>
-        </w:rPr>
-      </w:pPr>
-      <w:r>
-        <w:rPr>
-          <w:rStyle w:val="CodeHTML"/>
-          <w:rFonts w:asciiTheme="minorHAnsi" w:eastAsiaTheme="minorHAnsi" w:hAnsiTheme="minorHAnsi"/>
-          <w:sz w:val="22"/>
-          <w:szCs w:val="22"/>
-        </w:rPr>
-        <w:lastRenderedPageBreak/>
-        <w:t>Vérifiez la version de l’App Engine que vous voulez utiliser, la plus récente actuellement : 1.9.10</w:t>
-      </w:r>
-    </w:p>
-    <w:p>
-      <w:pPr>
-        <w:pStyle w:val="Paragraphedeliste"/>
-        <w:numPr>
-          <w:ilvl w:val="0"/>
-          <w:numId w:val="1"/>
-        </w:numPr>
-        <w:rPr>
-          <w:rStyle w:val="CodeHTML"/>
-          <w:rFonts w:asciiTheme="minorHAnsi" w:eastAsiaTheme="minorHAnsi" w:hAnsiTheme="minorHAnsi"/>
-          <w:sz w:val="22"/>
-          <w:szCs w:val="22"/>
-        </w:rPr>
-      </w:pPr>
-      <w:proofErr w:type="spellStart"/>
-      <w:r>
-        <w:rPr>
-          <w:rStyle w:val="CodeHTML"/>
-          <w:rFonts w:asciiTheme="minorHAnsi" w:eastAsiaTheme="minorHAnsi" w:hAnsiTheme="minorHAnsi"/>
-          <w:sz w:val="22"/>
-          <w:szCs w:val="22"/>
-        </w:rPr>
-        <w:t>Buildez</w:t>
-      </w:r>
-      <w:proofErr w:type="spellEnd"/>
-      <w:r>
-        <w:rPr>
-          <w:rStyle w:val="CodeHTML"/>
-          <w:rFonts w:asciiTheme="minorHAnsi" w:eastAsiaTheme="minorHAnsi" w:hAnsiTheme="minorHAnsi"/>
-          <w:sz w:val="22"/>
-          <w:szCs w:val="22"/>
-        </w:rPr>
-        <w:t xml:space="preserve"> le projet avec « </w:t>
-      </w:r>
-      <w:proofErr w:type="spellStart"/>
-      <w:r>
-        <w:rPr>
-          <w:rStyle w:val="CodeHTML"/>
-          <w:rFonts w:asciiTheme="minorHAnsi" w:eastAsiaTheme="minorHAnsi" w:hAnsiTheme="minorHAnsi"/>
-          <w:sz w:val="22"/>
-          <w:szCs w:val="22"/>
-        </w:rPr>
-        <w:t>mvn</w:t>
-      </w:r>
-      <w:proofErr w:type="spellEnd"/>
-      <w:r>
-        <w:rPr>
-          <w:rStyle w:val="CodeHTML"/>
-          <w:rFonts w:asciiTheme="minorHAnsi" w:eastAsiaTheme="minorHAnsi" w:hAnsiTheme="minorHAnsi"/>
-          <w:sz w:val="22"/>
-          <w:szCs w:val="22"/>
-        </w:rPr>
-        <w:t xml:space="preserve"> clean </w:t>
-      </w:r>
-      <w:proofErr w:type="spellStart"/>
-      <w:r>
-        <w:rPr>
-          <w:rStyle w:val="CodeHTML"/>
-          <w:rFonts w:asciiTheme="minorHAnsi" w:eastAsiaTheme="minorHAnsi" w:hAnsiTheme="minorHAnsi"/>
-          <w:sz w:val="22"/>
-          <w:szCs w:val="22"/>
-        </w:rPr>
-        <w:t>install</w:t>
-      </w:r>
-      <w:proofErr w:type="spellEnd"/>
-      <w:r>
-        <w:rPr>
-          <w:rStyle w:val="CodeHTML"/>
-          <w:rFonts w:asciiTheme="minorHAnsi" w:eastAsiaTheme="minorHAnsi" w:hAnsiTheme="minorHAnsi"/>
-          <w:sz w:val="22"/>
-          <w:szCs w:val="22"/>
-        </w:rPr>
-        <w:t> »</w:t>
-      </w:r>
-    </w:p>
-    <w:p>
-      <w:pPr>
-        <w:rPr>
-          <w:rFonts w:cs="Courier New"/>
-        </w:rPr>
-      </w:pPr>
-    </w:p>
-    <w:p>
-      <w:pPr>
-        <w:pStyle w:val="Titre3"/>
-        <w:numPr>
-          <w:ilvl w:val="1"/>
-          <w:numId w:val="4"/>
-        </w:numPr>
-      </w:pPr>
-      <w:r>
-        <w:t>Vérifier que le projet se construit correctement</w:t>
-      </w:r>
-    </w:p>
-    <w:p>
-      <w:pPr>
-        <w:pStyle w:val="Sansinterligne"/>
-        <w:rPr>
-          <w:lang w:val="en-GB"/>
-        </w:rPr>
-      </w:pPr>
-      <w:r>
-        <w:rPr>
-          <w:lang w:val="en-GB"/>
-        </w:rPr>
-        <w:t>[INFO] ------------------------------------------------------------------------</w:t>
-      </w:r>
-    </w:p>
-    <w:p>
-      <w:pPr>
-        <w:pStyle w:val="Sansinterligne"/>
-        <w:rPr>
-          <w:lang w:val="en-GB"/>
-        </w:rPr>
-      </w:pPr>
-      <w:r>
-        <w:rPr>
-          <w:lang w:val="en-GB"/>
-        </w:rPr>
-        <w:t>[INFO] Reactor Summary:</w:t>
-      </w:r>
-    </w:p>
-    <w:p>
-      <w:pPr>
-        <w:pStyle w:val="Sansinterligne"/>
-        <w:rPr>
-          <w:lang w:val="en-GB"/>
-        </w:rPr>
-      </w:pPr>
-      <w:r>
-        <w:rPr>
-          <w:lang w:val="en-GB"/>
-        </w:rPr>
-        <w:t>[INFO]</w:t>
-      </w:r>
-    </w:p>
-    <w:p>
-      <w:pPr>
-        <w:pStyle w:val="Sansinterligne"/>
-        <w:rPr>
-          <w:lang w:val="en-GB"/>
-        </w:rPr>
-      </w:pPr>
-      <w:r>
-        <w:rPr>
-          <w:lang w:val="en-GB"/>
-        </w:rPr>
-        <w:t xml:space="preserve">[INFO] </w:t>
-      </w:r>
-      <w:proofErr w:type="gramStart"/>
-      <w:r>
-        <w:rPr>
-          <w:lang w:val="en-GB"/>
-        </w:rPr>
-        <w:t>guestbook ..........................................</w:t>
-      </w:r>
-      <w:proofErr w:type="gramEnd"/>
-      <w:r>
-        <w:rPr>
-          <w:lang w:val="en-GB"/>
-        </w:rPr>
-        <w:t xml:space="preserve"> SUCCESS </w:t>
-      </w:r>
-      <w:proofErr w:type="gramStart"/>
-      <w:r>
-        <w:rPr>
-          <w:lang w:val="en-GB"/>
-        </w:rPr>
-        <w:t>[  3.484</w:t>
-      </w:r>
-      <w:proofErr w:type="gramEnd"/>
-      <w:r>
-        <w:rPr>
-          <w:lang w:val="en-GB"/>
-        </w:rPr>
-        <w:t xml:space="preserve"> s]</w:t>
-      </w:r>
-    </w:p>
-    <w:p>
-      <w:pPr>
-        <w:pStyle w:val="Sansinterligne"/>
-        <w:rPr>
-          <w:lang w:val="en-GB"/>
-        </w:rPr>
-      </w:pPr>
-      <w:r>
-        <w:rPr>
-          <w:lang w:val="en-GB"/>
-        </w:rPr>
-        <w:t>[INFO] guestbook-</w:t>
-      </w:r>
-      <w:proofErr w:type="gramStart"/>
-      <w:r>
-        <w:rPr>
-          <w:lang w:val="en-GB"/>
-        </w:rPr>
-        <w:t>war ......................................</w:t>
-      </w:r>
-      <w:proofErr w:type="gramEnd"/>
-      <w:r>
-        <w:rPr>
-          <w:lang w:val="en-GB"/>
-        </w:rPr>
-        <w:t xml:space="preserve"> SUCCESS </w:t>
-      </w:r>
-      <w:proofErr w:type="gramStart"/>
-      <w:r>
-        <w:rPr>
-          <w:lang w:val="en-GB"/>
-        </w:rPr>
-        <w:t>[ 25.143</w:t>
-      </w:r>
-      <w:proofErr w:type="gramEnd"/>
-      <w:r>
-        <w:rPr>
-          <w:lang w:val="en-GB"/>
-        </w:rPr>
-        <w:t xml:space="preserve"> s]</w:t>
-      </w:r>
-    </w:p>
-    <w:p>
-      <w:pPr>
-        <w:pStyle w:val="Sansinterligne"/>
-        <w:rPr>
-          <w:lang w:val="en-GB"/>
-        </w:rPr>
-      </w:pPr>
-      <w:r>
-        <w:rPr>
-          <w:lang w:val="en-GB"/>
-        </w:rPr>
-        <w:t>[INFO] guestbook-</w:t>
-      </w:r>
-      <w:proofErr w:type="gramStart"/>
-      <w:r>
-        <w:rPr>
-          <w:lang w:val="en-GB"/>
-        </w:rPr>
-        <w:t>ear ......................................</w:t>
-      </w:r>
-      <w:proofErr w:type="gramEnd"/>
-      <w:r>
-        <w:rPr>
-          <w:lang w:val="en-GB"/>
-        </w:rPr>
-        <w:t xml:space="preserve"> SUCCESS </w:t>
-      </w:r>
-      <w:proofErr w:type="gramStart"/>
-      <w:r>
-        <w:rPr>
-          <w:lang w:val="en-GB"/>
-        </w:rPr>
-        <w:t>[  1.657</w:t>
-      </w:r>
-      <w:proofErr w:type="gramEnd"/>
-      <w:r>
-        <w:rPr>
-          <w:lang w:val="en-GB"/>
-        </w:rPr>
-        <w:t xml:space="preserve"> s]</w:t>
-      </w:r>
-    </w:p>
-    <w:p>
-      <w:pPr>
-        <w:pStyle w:val="Sansinterligne"/>
-        <w:rPr>
-          <w:lang w:val="en-GB"/>
-        </w:rPr>
-      </w:pPr>
-      <w:r>
-        <w:rPr>
-          <w:lang w:val="en-GB"/>
-        </w:rPr>
-        <w:t>[INFO] ------------------------------------------------------------------------</w:t>
-      </w:r>
-    </w:p>
-    <w:p>
-      <w:pPr>
-        <w:pStyle w:val="Sansinterligne"/>
-        <w:rPr>
-          <w:b/>
-          <w:color w:val="FF0000"/>
-          <w:u w:val="single"/>
-          <w:lang w:val="en-GB"/>
-        </w:rPr>
-      </w:pPr>
-      <w:r>
-        <w:rPr>
-          <w:b/>
-          <w:color w:val="FF0000"/>
-          <w:u w:val="single"/>
-          <w:lang w:val="en-GB"/>
-        </w:rPr>
-        <w:t>[INFO] BUILD SUCCESS</w:t>
-      </w:r>
-    </w:p>
-    <w:p>
-      <w:pPr>
-        <w:pStyle w:val="Sansinterligne"/>
-        <w:rPr>
-          <w:lang w:val="en-GB"/>
-        </w:rPr>
-      </w:pPr>
-      <w:r>
-        <w:rPr>
-          <w:lang w:val="en-GB"/>
-        </w:rPr>
-        <w:t>[INFO] ------------------------------------------------------------------------</w:t>
-      </w:r>
-    </w:p>
-    <w:p>
-      <w:pPr>
-        <w:pStyle w:val="Sansinterligne"/>
-        <w:rPr>
-          <w:lang w:val="en-GB"/>
-        </w:rPr>
-      </w:pPr>
-      <w:r>
-        <w:rPr>
-          <w:lang w:val="en-GB"/>
-        </w:rPr>
-        <w:t>[INFO] Total time: 30.627 s</w:t>
-      </w:r>
-    </w:p>
-    <w:p>
-      <w:pPr>
-        <w:pStyle w:val="Sansinterligne"/>
-        <w:rPr>
-          <w:lang w:val="en-GB"/>
-        </w:rPr>
-      </w:pPr>
-      <w:r>
-        <w:rPr>
-          <w:lang w:val="en-GB"/>
-        </w:rPr>
-        <w:t>[INFO] Finished at: 2014-09-13T16:25:00+02:00</w:t>
-      </w:r>
-    </w:p>
-    <w:p>
-      <w:pPr>
-        <w:pStyle w:val="Sansinterligne"/>
-      </w:pPr>
-      <w:r>
-        <w:t>[INFO] Final Memory: 12M/91M</w:t>
-      </w:r>
-    </w:p>
-    <w:p>
-      <w:pPr>
-        <w:pStyle w:val="Sansinterligne"/>
-      </w:pPr>
-      <w:r>
-        <w:t>[INFO] ------------------------------------------------------------------------</w:t>
-      </w:r>
-    </w:p>
-    <w:p>
-      <w:pPr>
-        <w:rPr>
-          <w:rFonts w:cs="Courier New"/>
-        </w:rPr>
-      </w:pPr>
+      <w:bookmarkStart w:id="0" w:name="_GoBack"/>
+      <w:bookmarkEnd w:id="0"/>
     </w:p>
     <w:sectPr>
       <w:pgSz w:w="11906" w:h="16838"/>
@@ -3414,7 +2902,7 @@
 </file>
 
 <file path=customXml/itemProps1.xml><?xml version="1.0" encoding="utf-8"?>
-<ds:datastoreItem xmlns:ds="http://schemas.openxmlformats.org/officeDocument/2006/customXml" ds:itemID="{6BEB43B8-5EFD-4F53-9BFE-2FCD2EB697DB}">
+<ds:datastoreItem xmlns:ds="http://schemas.openxmlformats.org/officeDocument/2006/customXml" ds:itemID="{200856B8-BC89-45A6-AF98-24CA90B7B371}">
   <ds:schemaRefs>
     <ds:schemaRef ds:uri="http://schemas.openxmlformats.org/officeDocument/2006/bibliography"/>
   </ds:schemaRefs>

</xml_diff>